<commit_message>
update coverletter to comply with acsn guidelines
</commit_message>
<xml_diff>
--- a/coverLetter.docx
+++ b/coverLetter.docx
@@ -4,7 +4,184 @@
   <w:body>
     <w:p>
       <w:pPr>
-        <w:spacing w:line="240" w:lineRule="auto"/>
+        <w:spacing w:after="0" w:line="240" w:lineRule="auto"/>
+        <w:rPr>
+          <w:sz w:val="21"/>
+          <w:szCs w:val="21"/>
+        </w:rPr>
+      </w:pPr>
+      <w:r>
+        <w:rPr>
+          <w:sz w:val="21"/>
+          <w:szCs w:val="21"/>
+        </w:rPr>
+        <w:t>Corresponding author:</w:t>
+      </w:r>
+      <w:r>
+        <w:rPr>
+          <w:sz w:val="21"/>
+          <w:szCs w:val="21"/>
+        </w:rPr>
+        <w:t xml:space="preserve"> </w:t>
+      </w:r>
+      <w:r>
+        <w:rPr>
+          <w:sz w:val="21"/>
+          <w:szCs w:val="21"/>
+        </w:rPr>
+        <w:t>Anthony Yoshimura</w:t>
+      </w:r>
+    </w:p>
+    <w:p>
+      <w:pPr>
+        <w:spacing w:after="0" w:line="240" w:lineRule="auto"/>
+        <w:rPr>
+          <w:sz w:val="21"/>
+          <w:szCs w:val="21"/>
+        </w:rPr>
+      </w:pPr>
+      <w:r>
+        <w:rPr>
+          <w:sz w:val="21"/>
+          <w:szCs w:val="21"/>
+        </w:rPr>
+        <w:t>(805) 886-4810</w:t>
+      </w:r>
+    </w:p>
+    <w:p>
+      <w:pPr>
+        <w:spacing w:after="0" w:line="240" w:lineRule="auto"/>
+        <w:rPr>
+          <w:sz w:val="21"/>
+          <w:szCs w:val="21"/>
+        </w:rPr>
+      </w:pPr>
+      <w:hyperlink r:id="rId6" w:history="1">
+        <w:r>
+          <w:rPr>
+            <w:rStyle w:val="Hyperlink"/>
+            <w:sz w:val="21"/>
+            <w:szCs w:val="21"/>
+          </w:rPr>
+          <w:t>yoshimura4@llnl.gov</w:t>
+        </w:r>
+      </w:hyperlink>
+    </w:p>
+    <w:p>
+      <w:pPr>
+        <w:spacing w:after="0" w:line="240" w:lineRule="auto"/>
+        <w:rPr>
+          <w:sz w:val="21"/>
+          <w:szCs w:val="21"/>
+        </w:rPr>
+      </w:pPr>
+      <w:r>
+        <w:rPr>
+          <w:sz w:val="21"/>
+          <w:szCs w:val="21"/>
+        </w:rPr>
+        <w:t>4875 Primrose Ln</w:t>
+      </w:r>
+    </w:p>
+    <w:p>
+      <w:pPr>
+        <w:spacing w:after="0" w:line="240" w:lineRule="auto"/>
+        <w:rPr>
+          <w:sz w:val="21"/>
+          <w:szCs w:val="21"/>
+        </w:rPr>
+      </w:pPr>
+      <w:r>
+        <w:rPr>
+          <w:sz w:val="21"/>
+          <w:szCs w:val="21"/>
+        </w:rPr>
+        <w:t>Livermore, CA 94551</w:t>
+      </w:r>
+    </w:p>
+    <w:p>
+      <w:pPr>
+        <w:spacing w:after="0" w:line="240" w:lineRule="auto"/>
+        <w:rPr>
+          <w:sz w:val="21"/>
+          <w:szCs w:val="21"/>
+        </w:rPr>
+      </w:pPr>
+    </w:p>
+    <w:p>
+      <w:pPr>
+        <w:spacing w:after="0" w:line="240" w:lineRule="auto"/>
+        <w:rPr>
+          <w:sz w:val="21"/>
+          <w:szCs w:val="21"/>
+        </w:rPr>
+      </w:pPr>
+      <w:r>
+        <w:rPr>
+          <w:sz w:val="21"/>
+          <w:szCs w:val="21"/>
+        </w:rPr>
+        <w:t>Authors:</w:t>
+      </w:r>
+      <w:r>
+        <w:rPr>
+          <w:sz w:val="21"/>
+          <w:szCs w:val="21"/>
+        </w:rPr>
+        <w:t xml:space="preserve"> </w:t>
+      </w:r>
+      <w:r>
+        <w:rPr>
+          <w:sz w:val="21"/>
+          <w:szCs w:val="21"/>
+        </w:rPr>
+        <w:t xml:space="preserve">Anthony Yoshimura, Michael </w:t>
+      </w:r>
+      <w:proofErr w:type="spellStart"/>
+      <w:r>
+        <w:rPr>
+          <w:sz w:val="21"/>
+          <w:szCs w:val="21"/>
+        </w:rPr>
+        <w:t>Lamparski</w:t>
+      </w:r>
+      <w:proofErr w:type="spellEnd"/>
+      <w:r>
+        <w:rPr>
+          <w:sz w:val="21"/>
+          <w:szCs w:val="21"/>
+        </w:rPr>
+        <w:t xml:space="preserve">, Joel Giedt, David Lingerfelt, Jacek Jakowski, </w:t>
+      </w:r>
+      <w:proofErr w:type="spellStart"/>
+      <w:r>
+        <w:rPr>
+          <w:sz w:val="21"/>
+          <w:szCs w:val="21"/>
+        </w:rPr>
+        <w:t>Panchepakesan</w:t>
+      </w:r>
+      <w:proofErr w:type="spellEnd"/>
+      <w:r>
+        <w:rPr>
+          <w:sz w:val="21"/>
+          <w:szCs w:val="21"/>
+        </w:rPr>
+        <w:t xml:space="preserve"> Ganesh, Tao Yu, Bobby Sumpter, and Vincent Meunier</w:t>
+      </w:r>
+    </w:p>
+    <w:p>
+      <w:pPr>
+        <w:spacing w:after="0" w:line="240" w:lineRule="auto"/>
+        <w:rPr>
+          <w:sz w:val="21"/>
+          <w:szCs w:val="21"/>
+        </w:rPr>
+      </w:pPr>
+    </w:p>
+    <w:p>
+      <w:pPr>
+        <w:spacing w:after="0" w:line="240" w:lineRule="auto"/>
         <w:rPr>
           <w:sz w:val="21"/>
           <w:szCs w:val="21"/>
@@ -26,20 +203,21 @@
           <w:szCs w:val="21"/>
         </w:rPr>
       </w:pPr>
-      <w:r>
-        <w:rPr>
-          <w:sz w:val="21"/>
-          <w:szCs w:val="21"/>
-        </w:rPr>
-        <w:t>Please find our uploaded manuscript “</w:t>
-      </w:r>
-      <w:commentRangeStart w:id="0"/>
-      <w:r>
-        <w:rPr>
-          <w:sz w:val="21"/>
-          <w:szCs w:val="21"/>
-        </w:rPr>
-        <w:t>Q</w:t>
+    </w:p>
+    <w:p>
+      <w:pPr>
+        <w:spacing w:after="0" w:line="240" w:lineRule="auto"/>
+        <w:rPr>
+          <w:sz w:val="21"/>
+          <w:szCs w:val="21"/>
+        </w:rPr>
+      </w:pPr>
+      <w:r>
+        <w:rPr>
+          <w:sz w:val="21"/>
+          <w:szCs w:val="21"/>
+        </w:rPr>
+        <w:t>Please find our uploaded manuscript “Q</w:t>
       </w:r>
       <w:r>
         <w:rPr>
@@ -62,13 +240,6 @@
         </w:rPr>
         <w:t>sputtering by transmission electron spectroscopy</w:t>
       </w:r>
-      <w:commentRangeEnd w:id="0"/>
-      <w:r>
-        <w:rPr>
-          <w:rStyle w:val="CommentReference"/>
-        </w:rPr>
-        <w:commentReference w:id="0"/>
-      </w:r>
       <w:r>
         <w:rPr>
           <w:sz w:val="21"/>
@@ -88,7 +259,23 @@
           <w:sz w:val="21"/>
           <w:szCs w:val="21"/>
         </w:rPr>
-        <w:t xml:space="preserve">in ACS Nano. </w:t>
+        <w:t xml:space="preserve">in </w:t>
+      </w:r>
+      <w:r>
+        <w:rPr>
+          <w:i/>
+          <w:iCs/>
+          <w:sz w:val="21"/>
+          <w:szCs w:val="21"/>
+        </w:rPr>
+        <w:t>ACS Nano</w:t>
+      </w:r>
+      <w:r>
+        <w:rPr>
+          <w:sz w:val="21"/>
+          <w:szCs w:val="21"/>
+        </w:rPr>
+        <w:t xml:space="preserve">. </w:t>
       </w:r>
     </w:p>
     <w:p>
@@ -199,6 +386,99 @@
         </w:rPr>
         <w:t>miniaturization.</w:t>
       </w:r>
+    </w:p>
+    <w:p>
+      <w:pPr>
+        <w:spacing w:after="0" w:line="240" w:lineRule="auto"/>
+        <w:rPr>
+          <w:sz w:val="21"/>
+          <w:szCs w:val="21"/>
+        </w:rPr>
+      </w:pPr>
+      <w:r>
+        <w:rPr>
+          <w:sz w:val="21"/>
+          <w:szCs w:val="21"/>
+        </w:rPr>
+        <w:t xml:space="preserve">However, </w:t>
+      </w:r>
+      <w:r>
+        <w:rPr>
+          <w:sz w:val="21"/>
+          <w:szCs w:val="21"/>
+        </w:rPr>
+        <w:t xml:space="preserve">despite the broad application of TEM-driven defect engineering in materials science, </w:t>
+      </w:r>
+      <w:r>
+        <w:rPr>
+          <w:sz w:val="21"/>
+          <w:szCs w:val="21"/>
+        </w:rPr>
+        <w:t xml:space="preserve">current </w:t>
+      </w:r>
+      <w:r>
+        <w:rPr>
+          <w:sz w:val="21"/>
+          <w:szCs w:val="21"/>
+        </w:rPr>
+        <w:t xml:space="preserve">theoretical models fail to </w:t>
+      </w:r>
+      <w:r>
+        <w:rPr>
+          <w:sz w:val="21"/>
+          <w:szCs w:val="21"/>
+        </w:rPr>
+        <w:t xml:space="preserve">quantitively </w:t>
+      </w:r>
+      <w:r>
+        <w:rPr>
+          <w:sz w:val="21"/>
+          <w:szCs w:val="21"/>
+        </w:rPr>
+        <w:t xml:space="preserve">describe </w:t>
+      </w:r>
+      <w:r>
+        <w:rPr>
+          <w:sz w:val="21"/>
+          <w:szCs w:val="21"/>
+        </w:rPr>
+        <w:t>defect formation rates</w:t>
+      </w:r>
+      <w:r>
+        <w:rPr>
+          <w:sz w:val="21"/>
+          <w:szCs w:val="21"/>
+        </w:rPr>
+        <w:t xml:space="preserve">, </w:t>
+      </w:r>
+      <w:r>
+        <w:rPr>
+          <w:sz w:val="21"/>
+          <w:szCs w:val="21"/>
+        </w:rPr>
+        <w:t>as</w:t>
+      </w:r>
+      <w:r>
+        <w:rPr>
+          <w:sz w:val="21"/>
+          <w:szCs w:val="21"/>
+        </w:rPr>
+        <w:t xml:space="preserve"> the non-equilibrium physics taking place during </w:t>
+      </w:r>
+      <w:r>
+        <w:rPr>
+          <w:sz w:val="21"/>
+          <w:szCs w:val="21"/>
+        </w:rPr>
+        <w:t>irradiation</w:t>
+      </w:r>
+      <w:r>
+        <w:rPr>
+          <w:sz w:val="21"/>
+          <w:szCs w:val="21"/>
+        </w:rPr>
+        <w:t xml:space="preserve"> remains poorly understood.</w:t>
+      </w:r>
       <w:r>
         <w:rPr>
           <w:sz w:val="21"/>
@@ -211,21 +491,63 @@
           <w:sz w:val="21"/>
           <w:szCs w:val="21"/>
         </w:rPr>
-        <w:t>Often, beam-induced defects are initiated and sculpted through a process called</w:t>
-      </w:r>
-      <w:r>
-        <w:rPr>
-          <w:sz w:val="21"/>
-          <w:szCs w:val="21"/>
-        </w:rPr>
-        <w:t xml:space="preserve"> </w:t>
-      </w:r>
-      <w:r>
-        <w:rPr>
-          <w:sz w:val="21"/>
-          <w:szCs w:val="21"/>
-        </w:rPr>
-        <w:t>sputtering, in which a beam electron knocks an atom out of the material.</w:t>
+        <w:t xml:space="preserve">Specifically, existing </w:t>
+      </w:r>
+      <w:r>
+        <w:rPr>
+          <w:sz w:val="21"/>
+          <w:szCs w:val="21"/>
+        </w:rPr>
+        <w:t>models drastically</w:t>
+      </w:r>
+      <w:r>
+        <w:rPr>
+          <w:sz w:val="21"/>
+          <w:szCs w:val="21"/>
+        </w:rPr>
+        <w:t xml:space="preserve"> </w:t>
+      </w:r>
+      <w:r>
+        <w:rPr>
+          <w:sz w:val="21"/>
+          <w:szCs w:val="21"/>
+        </w:rPr>
+        <w:t xml:space="preserve">underestimate </w:t>
+      </w:r>
+      <w:r>
+        <w:rPr>
+          <w:sz w:val="21"/>
+          <w:szCs w:val="21"/>
+        </w:rPr>
+        <w:t>sputtering</w:t>
+      </w:r>
+      <w:r>
+        <w:rPr>
+          <w:sz w:val="21"/>
+          <w:szCs w:val="21"/>
+        </w:rPr>
+        <w:t xml:space="preserve"> </w:t>
+      </w:r>
+      <w:r>
+        <w:rPr>
+          <w:sz w:val="21"/>
+          <w:szCs w:val="21"/>
+        </w:rPr>
+        <w:t>rates in insulators, in which beam-induced electronic excitations may weaken</w:t>
+      </w:r>
+      <w:r>
+        <w:rPr>
+          <w:sz w:val="21"/>
+          <w:szCs w:val="21"/>
+        </w:rPr>
+        <w:t xml:space="preserve"> </w:t>
+      </w:r>
+      <w:r>
+        <w:rPr>
+          <w:sz w:val="21"/>
+          <w:szCs w:val="21"/>
+        </w:rPr>
+        <w:t>the bonding between the irradiated atoms.</w:t>
       </w:r>
       <w:r>
         <w:rPr>
@@ -239,77 +561,91 @@
           <w:sz w:val="21"/>
           <w:szCs w:val="21"/>
         </w:rPr>
-        <w:t xml:space="preserve">However, </w:t>
-      </w:r>
-      <w:r>
-        <w:rPr>
-          <w:sz w:val="21"/>
-          <w:szCs w:val="21"/>
-        </w:rPr>
-        <w:t xml:space="preserve">despite the broad application of TEM-driven defect engineering in materials science, </w:t>
-      </w:r>
-      <w:r>
-        <w:rPr>
-          <w:sz w:val="21"/>
-          <w:szCs w:val="21"/>
-        </w:rPr>
-        <w:t xml:space="preserve">current </w:t>
-      </w:r>
-      <w:r>
-        <w:rPr>
-          <w:sz w:val="21"/>
-          <w:szCs w:val="21"/>
-        </w:rPr>
-        <w:t xml:space="preserve">theoretical models fail to describe this effect, highlighting the fact that the non-equilibrium physics taking place during sputtering remains poorly understood. Specifically, existing </w:t>
-      </w:r>
-      <w:r>
-        <w:rPr>
-          <w:sz w:val="21"/>
-          <w:szCs w:val="21"/>
-        </w:rPr>
-        <w:t>models drastically</w:t>
-      </w:r>
-      <w:r>
-        <w:rPr>
-          <w:sz w:val="21"/>
-          <w:szCs w:val="21"/>
-        </w:rPr>
-        <w:t xml:space="preserve"> </w:t>
-      </w:r>
-      <w:r>
-        <w:rPr>
-          <w:sz w:val="21"/>
-          <w:szCs w:val="21"/>
-        </w:rPr>
-        <w:t>underestimate sputtering</w:t>
-      </w:r>
-      <w:r>
-        <w:rPr>
-          <w:sz w:val="21"/>
-          <w:szCs w:val="21"/>
-        </w:rPr>
-        <w:t xml:space="preserve"> </w:t>
-      </w:r>
-      <w:r>
-        <w:rPr>
-          <w:sz w:val="21"/>
-          <w:szCs w:val="21"/>
-        </w:rPr>
-        <w:t>rates in insulators, in which beam-induced electronic excitations may weaken</w:t>
-      </w:r>
-      <w:r>
-        <w:rPr>
-          <w:sz w:val="21"/>
-          <w:szCs w:val="21"/>
-        </w:rPr>
-        <w:t xml:space="preserve"> </w:t>
-      </w:r>
-      <w:r>
-        <w:rPr>
-          <w:sz w:val="21"/>
-          <w:szCs w:val="21"/>
-        </w:rPr>
-        <w:t>the bonding between the irradiated atoms.</w:t>
+        <w:t xml:space="preserve">To address this anomalous behavior, this work develops </w:t>
+      </w:r>
+      <w:r>
+        <w:rPr>
+          <w:sz w:val="21"/>
+          <w:szCs w:val="21"/>
+        </w:rPr>
+        <w:t>the first</w:t>
+      </w:r>
+      <w:r>
+        <w:rPr>
+          <w:sz w:val="21"/>
+          <w:szCs w:val="21"/>
+        </w:rPr>
+        <w:t xml:space="preserve"> quantum</w:t>
+      </w:r>
+      <w:r>
+        <w:rPr>
+          <w:sz w:val="21"/>
+          <w:szCs w:val="21"/>
+        </w:rPr>
+        <w:t xml:space="preserve"> </w:t>
+      </w:r>
+      <w:r>
+        <w:rPr>
+          <w:sz w:val="21"/>
+          <w:szCs w:val="21"/>
+        </w:rPr>
+        <w:t>electrodynamics (QED)-based method to accurately describe electron</w:t>
+      </w:r>
+      <w:r>
+        <w:rPr>
+          <w:sz w:val="21"/>
+          <w:szCs w:val="21"/>
+        </w:rPr>
+        <w:t xml:space="preserve"> </w:t>
+      </w:r>
+      <w:r>
+        <w:rPr>
+          <w:sz w:val="21"/>
+          <w:szCs w:val="21"/>
+        </w:rPr>
+        <w:t>beam-induced sputtering cross</w:t>
+      </w:r>
+      <w:r>
+        <w:rPr>
+          <w:sz w:val="21"/>
+          <w:szCs w:val="21"/>
+        </w:rPr>
+        <w:t xml:space="preserve"> </w:t>
+      </w:r>
+      <w:r>
+        <w:rPr>
+          <w:sz w:val="21"/>
+          <w:szCs w:val="21"/>
+        </w:rPr>
+        <w:t>sections in 2D crystals by explicitly calculating</w:t>
+      </w:r>
+      <w:r>
+        <w:rPr>
+          <w:sz w:val="21"/>
+          <w:szCs w:val="21"/>
+        </w:rPr>
+        <w:t xml:space="preserve"> </w:t>
+      </w:r>
+      <w:r>
+        <w:rPr>
+          <w:sz w:val="21"/>
+          <w:szCs w:val="21"/>
+        </w:rPr>
+        <w:t>the probabilities of beam-induced electronic excitations and their effects on</w:t>
+      </w:r>
+      <w:r>
+        <w:rPr>
+          <w:sz w:val="21"/>
+          <w:szCs w:val="21"/>
+        </w:rPr>
+        <w:t xml:space="preserve"> </w:t>
+      </w:r>
+      <w:r>
+        <w:rPr>
+          <w:sz w:val="21"/>
+          <w:szCs w:val="21"/>
+        </w:rPr>
+        <w:t>sputtering kinetics.</w:t>
       </w:r>
       <w:r>
         <w:rPr>
@@ -323,35 +659,49 @@
           <w:sz w:val="21"/>
           <w:szCs w:val="21"/>
         </w:rPr>
-        <w:t>Most notably, substantial sputtering is experimentally observed at beam</w:t>
-      </w:r>
-      <w:r>
-        <w:rPr>
-          <w:sz w:val="21"/>
-          <w:szCs w:val="21"/>
-        </w:rPr>
-        <w:t xml:space="preserve"> </w:t>
-      </w:r>
-      <w:r>
-        <w:rPr>
-          <w:sz w:val="21"/>
-          <w:szCs w:val="21"/>
-        </w:rPr>
-        <w:t>energies deemed far too low to drive atomic dislocations by present-day</w:t>
-      </w:r>
-      <w:r>
-        <w:rPr>
-          <w:sz w:val="21"/>
-          <w:szCs w:val="21"/>
-        </w:rPr>
-        <w:t xml:space="preserve"> </w:t>
-      </w:r>
-      <w:r>
-        <w:rPr>
-          <w:sz w:val="21"/>
-          <w:szCs w:val="21"/>
-        </w:rPr>
-        <w:t>theories.</w:t>
+        <w:t>The consideration of excitations yields cross</w:t>
+      </w:r>
+      <w:r>
+        <w:rPr>
+          <w:sz w:val="21"/>
+          <w:szCs w:val="21"/>
+        </w:rPr>
+        <w:t xml:space="preserve"> </w:t>
+      </w:r>
+      <w:r>
+        <w:rPr>
+          <w:sz w:val="21"/>
+          <w:szCs w:val="21"/>
+        </w:rPr>
+        <w:t>sections that quantitatively</w:t>
+      </w:r>
+      <w:r>
+        <w:rPr>
+          <w:sz w:val="21"/>
+          <w:szCs w:val="21"/>
+        </w:rPr>
+        <w:t xml:space="preserve"> </w:t>
+      </w:r>
+      <w:r>
+        <w:rPr>
+          <w:sz w:val="21"/>
+          <w:szCs w:val="21"/>
+        </w:rPr>
+        <w:t>match experiment and correctly predict appreciable sputtering rates at beam</w:t>
+      </w:r>
+      <w:r>
+        <w:rPr>
+          <w:sz w:val="21"/>
+          <w:szCs w:val="21"/>
+        </w:rPr>
+        <w:t xml:space="preserve"> </w:t>
+      </w:r>
+      <w:r>
+        <w:rPr>
+          <w:sz w:val="21"/>
+          <w:szCs w:val="21"/>
+        </w:rPr>
+        <w:t>energies previously predicted to leave the crystal intact.</w:t>
       </w:r>
       <w:r>
         <w:rPr>
@@ -365,161 +715,21 @@
           <w:sz w:val="21"/>
           <w:szCs w:val="21"/>
         </w:rPr>
-        <w:t xml:space="preserve">To address this anomalous behavior, this work develops </w:t>
-      </w:r>
-      <w:r>
-        <w:rPr>
-          <w:sz w:val="21"/>
-          <w:szCs w:val="21"/>
-        </w:rPr>
-        <w:t>the first</w:t>
-      </w:r>
-      <w:r>
-        <w:rPr>
-          <w:sz w:val="21"/>
-          <w:szCs w:val="21"/>
-        </w:rPr>
-        <w:t xml:space="preserve"> quantum</w:t>
-      </w:r>
-      <w:r>
-        <w:rPr>
-          <w:sz w:val="21"/>
-          <w:szCs w:val="21"/>
-        </w:rPr>
-        <w:t xml:space="preserve"> </w:t>
-      </w:r>
-      <w:r>
-        <w:rPr>
-          <w:sz w:val="21"/>
-          <w:szCs w:val="21"/>
-        </w:rPr>
-        <w:t>electrodynamics (QED)-based method to accurately describe electron</w:t>
-      </w:r>
-      <w:r>
-        <w:rPr>
-          <w:sz w:val="21"/>
-          <w:szCs w:val="21"/>
-        </w:rPr>
-        <w:t xml:space="preserve"> </w:t>
-      </w:r>
-      <w:r>
-        <w:rPr>
-          <w:sz w:val="21"/>
-          <w:szCs w:val="21"/>
-        </w:rPr>
-        <w:t>beam-induced sputtering cross</w:t>
-      </w:r>
-      <w:r>
-        <w:rPr>
-          <w:sz w:val="21"/>
-          <w:szCs w:val="21"/>
-        </w:rPr>
-        <w:t xml:space="preserve"> </w:t>
-      </w:r>
-      <w:r>
-        <w:rPr>
-          <w:sz w:val="21"/>
-          <w:szCs w:val="21"/>
-        </w:rPr>
-        <w:t>sections in 2D crystals by explicitly calculating</w:t>
-      </w:r>
-      <w:r>
-        <w:rPr>
-          <w:sz w:val="21"/>
-          <w:szCs w:val="21"/>
-        </w:rPr>
-        <w:t xml:space="preserve"> </w:t>
-      </w:r>
-      <w:r>
-        <w:rPr>
-          <w:sz w:val="21"/>
-          <w:szCs w:val="21"/>
-        </w:rPr>
-        <w:t>the probabilities of beam-induced electronic excitations and their effects on</w:t>
-      </w:r>
-      <w:r>
-        <w:rPr>
-          <w:sz w:val="21"/>
-          <w:szCs w:val="21"/>
-        </w:rPr>
-        <w:t xml:space="preserve"> </w:t>
-      </w:r>
-      <w:r>
-        <w:rPr>
-          <w:sz w:val="21"/>
-          <w:szCs w:val="21"/>
-        </w:rPr>
-        <w:t>sputtering kinetics.</w:t>
-      </w:r>
-      <w:r>
-        <w:rPr>
-          <w:sz w:val="21"/>
-          <w:szCs w:val="21"/>
-        </w:rPr>
-        <w:t xml:space="preserve">  </w:t>
-      </w:r>
-      <w:r>
-        <w:rPr>
-          <w:sz w:val="21"/>
-          <w:szCs w:val="21"/>
-        </w:rPr>
-        <w:t>The consideration of excitations yields cross</w:t>
-      </w:r>
-      <w:r>
-        <w:rPr>
-          <w:sz w:val="21"/>
-          <w:szCs w:val="21"/>
-        </w:rPr>
-        <w:t xml:space="preserve"> </w:t>
-      </w:r>
-      <w:r>
-        <w:rPr>
-          <w:sz w:val="21"/>
-          <w:szCs w:val="21"/>
-        </w:rPr>
-        <w:t>sections that quantitatively</w:t>
-      </w:r>
-      <w:r>
-        <w:rPr>
-          <w:sz w:val="21"/>
-          <w:szCs w:val="21"/>
-        </w:rPr>
-        <w:t xml:space="preserve"> </w:t>
-      </w:r>
-      <w:r>
-        <w:rPr>
-          <w:sz w:val="21"/>
-          <w:szCs w:val="21"/>
-        </w:rPr>
-        <w:t>match experiment and correctly predict appreciable sputtering rates at beam</w:t>
-      </w:r>
-      <w:r>
-        <w:rPr>
-          <w:sz w:val="21"/>
-          <w:szCs w:val="21"/>
-        </w:rPr>
-        <w:t xml:space="preserve"> </w:t>
-      </w:r>
-      <w:r>
-        <w:rPr>
-          <w:sz w:val="21"/>
-          <w:szCs w:val="21"/>
-        </w:rPr>
-        <w:t>energies previously predicted to leave the crystal intact.</w:t>
-      </w:r>
-      <w:r>
-        <w:rPr>
-          <w:sz w:val="21"/>
-          <w:szCs w:val="21"/>
-        </w:rPr>
-        <w:t xml:space="preserve">  </w:t>
-      </w:r>
-      <w:r>
-        <w:rPr>
-          <w:sz w:val="21"/>
-          <w:szCs w:val="21"/>
-        </w:rPr>
-        <w:t xml:space="preserve">This new predictive </w:t>
+        <w:t>This new</w:t>
+      </w:r>
+      <w:r>
+        <w:rPr>
+          <w:sz w:val="21"/>
+          <w:szCs w:val="21"/>
+        </w:rPr>
+        <w:t xml:space="preserve"> quantitative</w:t>
+      </w:r>
+      <w:r>
+        <w:rPr>
+          <w:sz w:val="21"/>
+          <w:szCs w:val="21"/>
+        </w:rPr>
+        <w:t xml:space="preserve"> </w:t>
       </w:r>
       <w:r>
         <w:rPr>
@@ -574,7 +784,6 @@
           <w:szCs w:val="21"/>
         </w:rPr>
       </w:pPr>
-      <w:commentRangeStart w:id="1"/>
       <w:r>
         <w:rPr>
           <w:sz w:val="21"/>
@@ -624,6 +833,13 @@
           <w:sz w:val="21"/>
           <w:szCs w:val="21"/>
         </w:rPr>
+        <w:t xml:space="preserve">nanoscale </w:t>
+      </w:r>
+      <w:r>
+        <w:rPr>
+          <w:sz w:val="21"/>
+          <w:szCs w:val="21"/>
+        </w:rPr>
         <w:t>response</w:t>
       </w:r>
       <w:r>
@@ -638,7 +854,28 @@
           <w:sz w:val="21"/>
           <w:szCs w:val="21"/>
         </w:rPr>
-        <w:t>to electron irradiation.</w:t>
+        <w:t>to</w:t>
+      </w:r>
+      <w:r>
+        <w:rPr>
+          <w:sz w:val="21"/>
+          <w:szCs w:val="21"/>
+        </w:rPr>
+        <w:t xml:space="preserve"> </w:t>
+      </w:r>
+      <w:r>
+        <w:rPr>
+          <w:sz w:val="21"/>
+          <w:szCs w:val="21"/>
+        </w:rPr>
+        <w:t>TEM</w:t>
+      </w:r>
+      <w:r>
+        <w:rPr>
+          <w:sz w:val="21"/>
+          <w:szCs w:val="21"/>
+        </w:rPr>
+        <w:t xml:space="preserve"> irradiation.</w:t>
       </w:r>
       <w:r>
         <w:rPr>
@@ -652,63 +889,63 @@
           <w:sz w:val="21"/>
           <w:szCs w:val="21"/>
         </w:rPr>
-        <w:t>The QED-based prediction of excitation rates could also push efforts to</w:t>
-      </w:r>
-      <w:r>
-        <w:rPr>
-          <w:sz w:val="21"/>
-          <w:szCs w:val="21"/>
-        </w:rPr>
-        <w:t xml:space="preserve"> </w:t>
-      </w:r>
-      <w:r>
-        <w:rPr>
-          <w:sz w:val="21"/>
-          <w:szCs w:val="21"/>
-        </w:rPr>
-        <w:t>simulate both TEM images and electron energy loss spectra towards a more</w:t>
-      </w:r>
-      <w:r>
-        <w:rPr>
-          <w:sz w:val="21"/>
-          <w:szCs w:val="21"/>
-        </w:rPr>
-        <w:t xml:space="preserve"> </w:t>
-      </w:r>
-      <w:r>
-        <w:rPr>
-          <w:sz w:val="21"/>
-          <w:szCs w:val="21"/>
-        </w:rPr>
-        <w:t>analytical, quantum field theory-based direction.</w:t>
-      </w:r>
-      <w:r>
-        <w:rPr>
-          <w:sz w:val="21"/>
-          <w:szCs w:val="21"/>
-        </w:rPr>
-        <w:t xml:space="preserve">  </w:t>
-      </w:r>
-      <w:r>
-        <w:rPr>
-          <w:sz w:val="21"/>
-          <w:szCs w:val="21"/>
-        </w:rPr>
-        <w:t>Furthermore, we believe that this article will appeal to the diverse readership</w:t>
-      </w:r>
-      <w:r>
-        <w:rPr>
-          <w:sz w:val="21"/>
-          <w:szCs w:val="21"/>
-        </w:rPr>
-        <w:t xml:space="preserve"> </w:t>
-      </w:r>
-      <w:r>
-        <w:rPr>
-          <w:sz w:val="21"/>
-          <w:szCs w:val="21"/>
-        </w:rPr>
-        <w:t xml:space="preserve">of </w:t>
+        <w:t>A</w:t>
+      </w:r>
+      <w:r>
+        <w:rPr>
+          <w:sz w:val="21"/>
+          <w:szCs w:val="21"/>
+        </w:rPr>
+        <w:t>s nanoscale sculpting and de</w:t>
+      </w:r>
+      <w:r>
+        <w:rPr>
+          <w:sz w:val="21"/>
+          <w:szCs w:val="21"/>
+        </w:rPr>
+        <w:t>gradation</w:t>
+      </w:r>
+      <w:r>
+        <w:rPr>
+          <w:sz w:val="21"/>
+          <w:szCs w:val="21"/>
+        </w:rPr>
+        <w:t xml:space="preserve"> by TEM</w:t>
+      </w:r>
+      <w:r>
+        <w:rPr>
+          <w:sz w:val="21"/>
+          <w:szCs w:val="21"/>
+        </w:rPr>
+        <w:t xml:space="preserve"> have been investigated</w:t>
+      </w:r>
+      <w:r>
+        <w:rPr>
+          <w:sz w:val="21"/>
+          <w:szCs w:val="21"/>
+        </w:rPr>
+        <w:t xml:space="preserve"> </w:t>
+      </w:r>
+      <w:r>
+        <w:rPr>
+          <w:sz w:val="21"/>
+          <w:szCs w:val="21"/>
+        </w:rPr>
+        <w:t xml:space="preserve">in </w:t>
+      </w:r>
+      <w:r>
+        <w:rPr>
+          <w:sz w:val="21"/>
+          <w:szCs w:val="21"/>
+        </w:rPr>
+        <w:t>several impactful</w:t>
+      </w:r>
+      <w:r>
+        <w:rPr>
+          <w:sz w:val="21"/>
+          <w:szCs w:val="21"/>
+        </w:rPr>
+        <w:t xml:space="preserve"> </w:t>
       </w:r>
       <w:r>
         <w:rPr>
@@ -717,7 +954,184 @@
           <w:sz w:val="21"/>
           <w:szCs w:val="21"/>
         </w:rPr>
-        <w:t>PRX</w:t>
+        <w:t>ACS Nano</w:t>
+      </w:r>
+      <w:r>
+        <w:rPr>
+          <w:sz w:val="21"/>
+          <w:szCs w:val="21"/>
+        </w:rPr>
+        <w:t xml:space="preserve"> articles</w:t>
+      </w:r>
+      <w:r>
+        <w:rPr>
+          <w:sz w:val="21"/>
+          <w:szCs w:val="21"/>
+        </w:rPr>
+        <w:t xml:space="preserve"> </w:t>
+      </w:r>
+      <w:r>
+        <w:rPr>
+          <w:sz w:val="21"/>
+          <w:szCs w:val="21"/>
+        </w:rPr>
+        <w:t>(</w:t>
+      </w:r>
+      <w:r>
+        <w:rPr>
+          <w:sz w:val="21"/>
+          <w:szCs w:val="21"/>
+        </w:rPr>
+        <w:t xml:space="preserve">see for example </w:t>
+      </w:r>
+      <w:r>
+        <w:rPr>
+          <w:sz w:val="21"/>
+          <w:szCs w:val="21"/>
+        </w:rPr>
+        <w:t>10.1021/acsnano.6b08324</w:t>
+      </w:r>
+      <w:r>
+        <w:rPr>
+          <w:sz w:val="21"/>
+          <w:szCs w:val="21"/>
+        </w:rPr>
+        <w:t>,</w:t>
+      </w:r>
+      <w:r>
+        <w:rPr>
+          <w:sz w:val="21"/>
+          <w:szCs w:val="21"/>
+        </w:rPr>
+        <w:t xml:space="preserve"> </w:t>
+      </w:r>
+      <w:r>
+        <w:rPr>
+          <w:sz w:val="21"/>
+          <w:szCs w:val="21"/>
+        </w:rPr>
+        <w:t>10.1021/acsnano.6b01419</w:t>
+      </w:r>
+      <w:r>
+        <w:rPr>
+          <w:sz w:val="21"/>
+          <w:szCs w:val="21"/>
+        </w:rPr>
+        <w:t xml:space="preserve">, </w:t>
+      </w:r>
+      <w:r>
+        <w:rPr>
+          <w:sz w:val="21"/>
+          <w:szCs w:val="21"/>
+        </w:rPr>
+        <w:t xml:space="preserve">and </w:t>
+      </w:r>
+      <w:r>
+        <w:rPr>
+          <w:sz w:val="21"/>
+          <w:szCs w:val="21"/>
+        </w:rPr>
+        <w:t>10.1021/nn4044035</w:t>
+      </w:r>
+      <w:r>
+        <w:rPr>
+          <w:sz w:val="21"/>
+          <w:szCs w:val="21"/>
+        </w:rPr>
+        <w:t>)</w:t>
+      </w:r>
+      <w:r>
+        <w:rPr>
+          <w:sz w:val="21"/>
+          <w:szCs w:val="21"/>
+        </w:rPr>
+        <w:t xml:space="preserve">, </w:t>
+      </w:r>
+      <w:r>
+        <w:rPr>
+          <w:sz w:val="21"/>
+          <w:szCs w:val="21"/>
+        </w:rPr>
+        <w:t>we</w:t>
+      </w:r>
+      <w:r>
+        <w:rPr>
+          <w:sz w:val="21"/>
+          <w:szCs w:val="21"/>
+        </w:rPr>
+        <w:t xml:space="preserve"> believe</w:t>
+      </w:r>
+      <w:r>
+        <w:rPr>
+          <w:sz w:val="21"/>
+          <w:szCs w:val="21"/>
+        </w:rPr>
+        <w:t xml:space="preserve"> this work</w:t>
+      </w:r>
+      <w:r>
+        <w:rPr>
+          <w:sz w:val="21"/>
+          <w:szCs w:val="21"/>
+        </w:rPr>
+        <w:t xml:space="preserve"> will appeal to the </w:t>
+      </w:r>
+      <w:r>
+        <w:rPr>
+          <w:i/>
+          <w:iCs/>
+          <w:sz w:val="21"/>
+          <w:szCs w:val="21"/>
+        </w:rPr>
+        <w:t>ACS Nano</w:t>
+      </w:r>
+      <w:r>
+        <w:rPr>
+          <w:sz w:val="21"/>
+          <w:szCs w:val="21"/>
+        </w:rPr>
+        <w:t xml:space="preserve"> readership</w:t>
+      </w:r>
+      <w:r>
+        <w:rPr>
+          <w:sz w:val="21"/>
+          <w:szCs w:val="21"/>
+        </w:rPr>
+        <w:t xml:space="preserve">. </w:t>
+      </w:r>
+      <w:r>
+        <w:rPr>
+          <w:sz w:val="21"/>
+          <w:szCs w:val="21"/>
+        </w:rPr>
+        <w:t>The QED-based prediction of excitation rates could also push efforts to</w:t>
+      </w:r>
+      <w:r>
+        <w:rPr>
+          <w:sz w:val="21"/>
+          <w:szCs w:val="21"/>
+        </w:rPr>
+        <w:t xml:space="preserve"> </w:t>
+      </w:r>
+      <w:r>
+        <w:rPr>
+          <w:sz w:val="21"/>
+          <w:szCs w:val="21"/>
+        </w:rPr>
+        <w:t>simulate both TEM images and electron energy loss spectra towards a more</w:t>
+      </w:r>
+      <w:r>
+        <w:rPr>
+          <w:sz w:val="21"/>
+          <w:szCs w:val="21"/>
+        </w:rPr>
+        <w:t xml:space="preserve"> </w:t>
+      </w:r>
+      <w:r>
+        <w:rPr>
+          <w:sz w:val="21"/>
+          <w:szCs w:val="21"/>
+        </w:rPr>
+        <w:t>analytical, quantum field theory-based direction</w:t>
       </w:r>
       <w:r>
         <w:rPr>
@@ -731,144 +1145,102 @@
           <w:sz w:val="21"/>
           <w:szCs w:val="21"/>
         </w:rPr>
-        <w:t xml:space="preserve">  </w:t>
-      </w:r>
-      <w:r>
-        <w:rPr>
-          <w:sz w:val="21"/>
-          <w:szCs w:val="21"/>
-        </w:rPr>
-        <w:t>We have</w:t>
-      </w:r>
-      <w:r>
-        <w:rPr>
-          <w:sz w:val="21"/>
-          <w:szCs w:val="21"/>
-        </w:rPr>
-        <w:t xml:space="preserve"> attempted</w:t>
-      </w:r>
-      <w:r>
-        <w:rPr>
-          <w:sz w:val="21"/>
-          <w:szCs w:val="21"/>
-        </w:rPr>
-        <w:t xml:space="preserve"> to present our </w:t>
-      </w:r>
-      <w:r>
-        <w:rPr>
-          <w:sz w:val="21"/>
-          <w:szCs w:val="21"/>
-        </w:rPr>
-        <w:t>findings</w:t>
-      </w:r>
-      <w:r>
-        <w:rPr>
-          <w:sz w:val="21"/>
-          <w:szCs w:val="21"/>
-        </w:rPr>
-        <w:t xml:space="preserve"> in a logical and pedagogical</w:t>
-      </w:r>
-      <w:r>
-        <w:rPr>
-          <w:sz w:val="21"/>
-          <w:szCs w:val="21"/>
-        </w:rPr>
-        <w:t xml:space="preserve"> </w:t>
-      </w:r>
-      <w:r>
-        <w:rPr>
-          <w:sz w:val="21"/>
-          <w:szCs w:val="21"/>
-        </w:rPr>
-        <w:t>manner, including sufficient background information and motivation to mak</w:t>
-      </w:r>
-      <w:r>
-        <w:rPr>
-          <w:sz w:val="21"/>
-          <w:szCs w:val="21"/>
-        </w:rPr>
-        <w:t xml:space="preserve">e our work </w:t>
-      </w:r>
-      <w:r>
-        <w:rPr>
-          <w:sz w:val="21"/>
-          <w:szCs w:val="21"/>
-        </w:rPr>
-        <w:t>accessible to a broad audience.</w:t>
-      </w:r>
-      <w:r>
-        <w:rPr>
-          <w:sz w:val="21"/>
-          <w:szCs w:val="21"/>
-        </w:rPr>
-        <w:t xml:space="preserve">  </w:t>
-      </w:r>
-      <w:r>
-        <w:rPr>
-          <w:sz w:val="21"/>
-          <w:szCs w:val="21"/>
-        </w:rPr>
-        <w:t>At the same time, the article also provides in-depth derivations and technical</w:t>
-      </w:r>
-      <w:r>
-        <w:rPr>
-          <w:sz w:val="21"/>
-          <w:szCs w:val="21"/>
-        </w:rPr>
-        <w:t xml:space="preserve"> </w:t>
-      </w:r>
-      <w:r>
-        <w:rPr>
-          <w:sz w:val="21"/>
-          <w:szCs w:val="21"/>
-        </w:rPr>
-        <w:t>details for experts who wish to reproduce our results.</w:t>
-      </w:r>
-      <w:commentRangeEnd w:id="1"/>
-      <w:r>
-        <w:rPr>
-          <w:rStyle w:val="CommentReference"/>
-        </w:rPr>
-        <w:commentReference w:id="1"/>
-      </w:r>
-    </w:p>
-    <w:p>
-      <w:pPr>
-        <w:spacing w:after="0" w:line="240" w:lineRule="auto"/>
-        <w:rPr>
-          <w:sz w:val="21"/>
-          <w:szCs w:val="21"/>
-        </w:rPr>
-      </w:pPr>
-    </w:p>
-    <w:p>
-      <w:pPr>
-        <w:spacing w:after="0" w:line="240" w:lineRule="auto"/>
-        <w:rPr>
-          <w:sz w:val="21"/>
-          <w:szCs w:val="21"/>
-        </w:rPr>
-      </w:pPr>
-      <w:r>
-        <w:rPr>
-          <w:sz w:val="21"/>
-          <w:szCs w:val="21"/>
-        </w:rPr>
-        <w:t>This manuscript has not been published and is not under consideration for</w:t>
-      </w:r>
-      <w:r>
-        <w:rPr>
-          <w:sz w:val="21"/>
-          <w:szCs w:val="21"/>
-        </w:rPr>
-        <w:t xml:space="preserve"> </w:t>
-      </w:r>
-      <w:r>
-        <w:rPr>
-          <w:sz w:val="21"/>
-          <w:szCs w:val="21"/>
-        </w:rPr>
-        <w:t>publication elsewhere. We have no conflicts of interest to disclose.</w:t>
+        <w:t xml:space="preserve"> </w:t>
+      </w:r>
+      <w:r>
+        <w:rPr>
+          <w:sz w:val="21"/>
+          <w:szCs w:val="21"/>
+        </w:rPr>
+        <w:t xml:space="preserve">Lastly, we </w:t>
+      </w:r>
+      <w:r>
+        <w:rPr>
+          <w:sz w:val="21"/>
+          <w:szCs w:val="21"/>
+        </w:rPr>
+        <w:t>believe t</w:t>
+      </w:r>
+      <w:r>
+        <w:rPr>
+          <w:sz w:val="21"/>
+          <w:szCs w:val="21"/>
+        </w:rPr>
+        <w:t xml:space="preserve">his new predictive power can help arm materials </w:t>
+      </w:r>
+      <w:r>
+        <w:rPr>
+          <w:sz w:val="21"/>
+          <w:szCs w:val="21"/>
+        </w:rPr>
+        <w:t xml:space="preserve">scientists and </w:t>
+      </w:r>
+      <w:r>
+        <w:rPr>
+          <w:sz w:val="21"/>
+          <w:szCs w:val="21"/>
+        </w:rPr>
+        <w:t>engineers with precise</w:t>
+      </w:r>
+      <w:r>
+        <w:rPr>
+          <w:sz w:val="21"/>
+          <w:szCs w:val="21"/>
+        </w:rPr>
+        <w:t xml:space="preserve"> </w:t>
+      </w:r>
+      <w:r>
+        <w:rPr>
+          <w:sz w:val="21"/>
+          <w:szCs w:val="21"/>
+        </w:rPr>
+        <w:t>nano</w:t>
+      </w:r>
+      <w:r>
+        <w:rPr>
+          <w:sz w:val="21"/>
+          <w:szCs w:val="21"/>
+        </w:rPr>
+        <w:t>scale control of any 2D material.</w:t>
+      </w:r>
+    </w:p>
+    <w:p>
+      <w:pPr>
+        <w:spacing w:after="0" w:line="240" w:lineRule="auto"/>
+        <w:rPr>
+          <w:sz w:val="21"/>
+          <w:szCs w:val="21"/>
+        </w:rPr>
+      </w:pPr>
+    </w:p>
+    <w:p>
+      <w:pPr>
+        <w:spacing w:after="0" w:line="240" w:lineRule="auto"/>
+        <w:rPr>
+          <w:sz w:val="21"/>
+          <w:szCs w:val="21"/>
+        </w:rPr>
+      </w:pPr>
+      <w:r>
+        <w:rPr>
+          <w:sz w:val="21"/>
+          <w:szCs w:val="21"/>
+        </w:rPr>
+        <w:t>The Supporting information includes</w:t>
+      </w:r>
+      <w:r>
+        <w:rPr>
+          <w:sz w:val="21"/>
+          <w:szCs w:val="21"/>
+        </w:rPr>
+        <w:t xml:space="preserve"> detailed derivations of several equations in the main text.  It also contains plots describing the convergence of various parameters.  The Mathematica notebook</w:t>
+      </w:r>
+      <w:r>
+        <w:rPr>
+          <w:sz w:val="21"/>
+          <w:szCs w:val="21"/>
+        </w:rPr>
+        <w:t xml:space="preserve"> generates an expression used in the derivation.</w:t>
       </w:r>
     </w:p>
     <w:p>
@@ -1023,81 +1395,101 @@
 </w:document>
 </file>
 
-<file path=word/comments.xml><?xml version="1.0" encoding="utf-8"?>
-<w:comments xmlns:wpc="http://schemas.microsoft.com/office/word/2010/wordprocessingCanvas" xmlns:cx="http://schemas.microsoft.com/office/drawing/2014/chartex" xmlns:cx1="http://schemas.microsoft.com/office/drawing/2015/9/8/chartex" xmlns:cx2="http://schemas.microsoft.com/office/drawing/2015/10/21/chartex" xmlns:cx3="http://schemas.microsoft.com/office/drawing/2016/5/9/chartex" xmlns:cx4="http://schemas.microsoft.com/office/drawing/2016/5/10/chartex" xmlns:cx5="http://schemas.microsoft.com/office/drawing/2016/5/11/chartex" xmlns:cx6="http://schemas.microsoft.com/office/drawing/2016/5/12/chartex" xmlns:cx7="http://schemas.microsoft.com/office/drawing/2016/5/13/chartex" xmlns:cx8="http://schemas.microsoft.com/office/drawing/2016/5/14/chartex" xmlns:mc="http://schemas.openxmlformats.org/markup-compatibility/2006" xmlns:aink="http://schemas.microsoft.com/office/drawing/2016/ink" xmlns:am3d="http://schemas.microsoft.com/office/drawing/2017/model3d" xmlns:o="urn:schemas-microsoft-com:office:office" xmlns:r="http://schemas.openxmlformats.org/officeDocument/2006/relationships" xmlns:m="http://schemas.openxmlformats.org/officeDocument/2006/math" xmlns:v="urn:schemas-microsoft-com:vml" xmlns:wp14="http://schemas.microsoft.com/office/word/2010/wordprocessingDrawing" xmlns:wp="http://schemas.openxmlformats.org/drawingml/2006/wordprocessingDrawing" xmlns:w10="urn:schemas-microsoft-com:office:word" xmlns:w="http://schemas.openxmlformats.org/wordprocessingml/2006/main" xmlns:w14="http://schemas.microsoft.com/office/word/2010/wordml" xmlns:w15="http://schemas.microsoft.com/office/word/2012/wordml" xmlns:w16cex="http://schemas.microsoft.com/office/word/2018/wordml/cex" xmlns:w16cid="http://schemas.microsoft.com/office/word/2016/wordml/cid" xmlns:w16="http://schemas.microsoft.com/office/word/2018/wordml" xmlns:w16sdtdh="http://schemas.microsoft.com/office/word/2020/wordml/sdtdatahash" xmlns:w16se="http://schemas.microsoft.com/office/word/2015/wordml/symex" xmlns:wpg="http://schemas.microsoft.com/office/word/2010/wordprocessingGroup" xmlns:wpi="http://schemas.microsoft.com/office/word/2010/wordprocessingInk" xmlns:wne="http://schemas.microsoft.com/office/word/2006/wordml" xmlns:wps="http://schemas.microsoft.com/office/word/2010/wordprocessingShape" mc:Ignorable="w14 w15 w16se w16cid w16 w16cex w16sdtdh wp14">
-  <w:comment w:id="0" w:author="Meunier, Vincent" w:date="2021-12-22T10:15:00Z" w:initials="MV">
-    <w:p>
-      <w:pPr>
-        <w:pStyle w:val="CommentText"/>
-      </w:pPr>
-      <w:r>
-        <w:rPr>
-          <w:rStyle w:val="CommentReference"/>
-        </w:rPr>
-        <w:annotationRef/>
-      </w:r>
-      <w:r>
-        <w:t xml:space="preserve">I would go bolder with the title. Something like: </w:t>
-      </w:r>
-      <w:r>
-        <w:t>Quantitative quantum theory of sputtering cross-section in transmission electronic microscopy”</w:t>
-      </w:r>
-    </w:p>
-  </w:comment>
-  <w:comment w:id="1" w:author="Meunier, Vincent" w:date="2021-12-22T10:14:00Z" w:initials="MV">
-    <w:p>
-      <w:pPr>
-        <w:pStyle w:val="CommentText"/>
-      </w:pPr>
-      <w:r>
-        <w:rPr>
-          <w:rStyle w:val="CommentReference"/>
-        </w:rPr>
-        <w:annotationRef/>
-      </w:r>
-      <w:r>
-        <w:t xml:space="preserve">Here we need to cite a couple of important papers in ACS nano that would have benefited from the new theory. </w:t>
-      </w:r>
-    </w:p>
-    <w:p>
-      <w:pPr>
-        <w:pStyle w:val="CommentText"/>
-      </w:pPr>
-      <w:r>
-        <w:t>More importantly: what will the predictive power bring to nanoscience?</w:t>
-      </w:r>
-    </w:p>
-  </w:comment>
-</w:comments>
-</file>
-
-<file path=word/commentsExtended.xml><?xml version="1.0" encoding="utf-8"?>
-<w15:commentsEx xmlns:wpc="http://schemas.microsoft.com/office/word/2010/wordprocessingCanvas" xmlns:cx="http://schemas.microsoft.com/office/drawing/2014/chartex" xmlns:cx1="http://schemas.microsoft.com/office/drawing/2015/9/8/chartex" xmlns:cx2="http://schemas.microsoft.com/office/drawing/2015/10/21/chartex" xmlns:cx3="http://schemas.microsoft.com/office/drawing/2016/5/9/chartex" xmlns:cx4="http://schemas.microsoft.com/office/drawing/2016/5/10/chartex" xmlns:cx5="http://schemas.microsoft.com/office/drawing/2016/5/11/chartex" xmlns:cx6="http://schemas.microsoft.com/office/drawing/2016/5/12/chartex" xmlns:cx7="http://schemas.microsoft.com/office/drawing/2016/5/13/chartex" xmlns:cx8="http://schemas.microsoft.com/office/drawing/2016/5/14/chartex" xmlns:mc="http://schemas.openxmlformats.org/markup-compatibility/2006" xmlns:aink="http://schemas.microsoft.com/office/drawing/2016/ink" xmlns:am3d="http://schemas.microsoft.com/office/drawing/2017/model3d" xmlns:o="urn:schemas-microsoft-com:office:office" xmlns:r="http://schemas.openxmlformats.org/officeDocument/2006/relationships" xmlns:m="http://schemas.openxmlformats.org/officeDocument/2006/math" xmlns:v="urn:schemas-microsoft-com:vml" xmlns:wp14="http://schemas.microsoft.com/office/word/2010/wordprocessingDrawing" xmlns:wp="http://schemas.openxmlformats.org/drawingml/2006/wordprocessingDrawing" xmlns:w10="urn:schemas-microsoft-com:office:word" xmlns:w="http://schemas.openxmlformats.org/wordprocessingml/2006/main" xmlns:w14="http://schemas.microsoft.com/office/word/2010/wordml" xmlns:w15="http://schemas.microsoft.com/office/word/2012/wordml" xmlns:w16cex="http://schemas.microsoft.com/office/word/2018/wordml/cex" xmlns:w16cid="http://schemas.microsoft.com/office/word/2016/wordml/cid" xmlns:w16="http://schemas.microsoft.com/office/word/2018/wordml" xmlns:w16sdtdh="http://schemas.microsoft.com/office/word/2020/wordml/sdtdatahash" xmlns:w16se="http://schemas.microsoft.com/office/word/2015/wordml/symex" xmlns:wpg="http://schemas.microsoft.com/office/word/2010/wordprocessingGroup" xmlns:wpi="http://schemas.microsoft.com/office/word/2010/wordprocessingInk" xmlns:wne="http://schemas.microsoft.com/office/word/2006/wordml" xmlns:wps="http://schemas.microsoft.com/office/word/2010/wordprocessingShape" mc:Ignorable="w14 w15 w16se w16cid w16 w16cex w16sdtdh wp14">
-  <w15:commentEx w15:paraId="758B5C19" w15:done="0"/>
-  <w15:commentEx w15:paraId="66414AB3" w15:done="0"/>
-</w15:commentsEx>
-</file>
-
-<file path=word/commentsExtensible.xml><?xml version="1.0" encoding="utf-8"?>
-<w16cex:commentsExtensible xmlns:wpc="http://schemas.microsoft.com/office/word/2010/wordprocessingCanvas" xmlns:cx="http://schemas.microsoft.com/office/drawing/2014/chartex" xmlns:cx1="http://schemas.microsoft.com/office/drawing/2015/9/8/chartex" xmlns:cx2="http://schemas.microsoft.com/office/drawing/2015/10/21/chartex" xmlns:cx3="http://schemas.microsoft.com/office/drawing/2016/5/9/chartex" xmlns:cx4="http://schemas.microsoft.com/office/drawing/2016/5/10/chartex" xmlns:cx5="http://schemas.microsoft.com/office/drawing/2016/5/11/chartex" xmlns:cx6="http://schemas.microsoft.com/office/drawing/2016/5/12/chartex" xmlns:cx7="http://schemas.microsoft.com/office/drawing/2016/5/13/chartex" xmlns:cx8="http://schemas.microsoft.com/office/drawing/2016/5/14/chartex" xmlns:mc="http://schemas.openxmlformats.org/markup-compatibility/2006" xmlns:aink="http://schemas.microsoft.com/office/drawing/2016/ink" xmlns:am3d="http://schemas.microsoft.com/office/drawing/2017/model3d" xmlns:o="urn:schemas-microsoft-com:office:office" xmlns:r="http://schemas.openxmlformats.org/officeDocument/2006/relationships" xmlns:m="http://schemas.openxmlformats.org/officeDocument/2006/math" xmlns:v="urn:schemas-microsoft-com:vml" xmlns:wp14="http://schemas.microsoft.com/office/word/2010/wordprocessingDrawing" xmlns:wp="http://schemas.openxmlformats.org/drawingml/2006/wordprocessingDrawing" xmlns:w10="urn:schemas-microsoft-com:office:word" xmlns:w="http://schemas.openxmlformats.org/wordprocessingml/2006/main" xmlns:w14="http://schemas.microsoft.com/office/word/2010/wordml" xmlns:w15="http://schemas.microsoft.com/office/word/2012/wordml" xmlns:w16cex="http://schemas.microsoft.com/office/word/2018/wordml/cex" xmlns:w16cid="http://schemas.microsoft.com/office/word/2016/wordml/cid" xmlns:w16="http://schemas.microsoft.com/office/word/2018/wordml" xmlns:w16sdtdh="http://schemas.microsoft.com/office/word/2020/wordml/sdtdatahash" xmlns:w16se="http://schemas.microsoft.com/office/word/2015/wordml/symex" xmlns:wpg="http://schemas.microsoft.com/office/word/2010/wordprocessingGroup" xmlns:wpi="http://schemas.microsoft.com/office/word/2010/wordprocessingInk" xmlns:wne="http://schemas.microsoft.com/office/word/2006/wordml" xmlns:wps="http://schemas.microsoft.com/office/word/2010/wordprocessingShape" mc:Ignorable="w14 w15 w16se w16cid w16 w16cex w16sdtdh wp14">
-  <w16cex:commentExtensible w16cex:durableId="256DA362" w16cex:dateUtc="2021-12-22T18:15:00Z"/>
-  <w16cex:commentExtensible w16cex:durableId="256DA32E" w16cex:dateUtc="2021-12-22T18:14:00Z"/>
-</w16cex:commentsExtensible>
-</file>
-
-<file path=word/commentsIds.xml><?xml version="1.0" encoding="utf-8"?>
-<w16cid:commentsIds xmlns:wpc="http://schemas.microsoft.com/office/word/2010/wordprocessingCanvas" xmlns:cx="http://schemas.microsoft.com/office/drawing/2014/chartex" xmlns:cx1="http://schemas.microsoft.com/office/drawing/2015/9/8/chartex" xmlns:cx2="http://schemas.microsoft.com/office/drawing/2015/10/21/chartex" xmlns:cx3="http://schemas.microsoft.com/office/drawing/2016/5/9/chartex" xmlns:cx4="http://schemas.microsoft.com/office/drawing/2016/5/10/chartex" xmlns:cx5="http://schemas.microsoft.com/office/drawing/2016/5/11/chartex" xmlns:cx6="http://schemas.microsoft.com/office/drawing/2016/5/12/chartex" xmlns:cx7="http://schemas.microsoft.com/office/drawing/2016/5/13/chartex" xmlns:cx8="http://schemas.microsoft.com/office/drawing/2016/5/14/chartex" xmlns:mc="http://schemas.openxmlformats.org/markup-compatibility/2006" xmlns:aink="http://schemas.microsoft.com/office/drawing/2016/ink" xmlns:am3d="http://schemas.microsoft.com/office/drawing/2017/model3d" xmlns:o="urn:schemas-microsoft-com:office:office" xmlns:r="http://schemas.openxmlformats.org/officeDocument/2006/relationships" xmlns:m="http://schemas.openxmlformats.org/officeDocument/2006/math" xmlns:v="urn:schemas-microsoft-com:vml" xmlns:wp14="http://schemas.microsoft.com/office/word/2010/wordprocessingDrawing" xmlns:wp="http://schemas.openxmlformats.org/drawingml/2006/wordprocessingDrawing" xmlns:w10="urn:schemas-microsoft-com:office:word" xmlns:w="http://schemas.openxmlformats.org/wordprocessingml/2006/main" xmlns:w14="http://schemas.microsoft.com/office/word/2010/wordml" xmlns:w15="http://schemas.microsoft.com/office/word/2012/wordml" xmlns:w16cex="http://schemas.microsoft.com/office/word/2018/wordml/cex" xmlns:w16cid="http://schemas.microsoft.com/office/word/2016/wordml/cid" xmlns:w16="http://schemas.microsoft.com/office/word/2018/wordml" xmlns:w16sdtdh="http://schemas.microsoft.com/office/word/2020/wordml/sdtdatahash" xmlns:w16se="http://schemas.microsoft.com/office/word/2015/wordml/symex" xmlns:wpg="http://schemas.microsoft.com/office/word/2010/wordprocessingGroup" xmlns:wpi="http://schemas.microsoft.com/office/word/2010/wordprocessingInk" xmlns:wne="http://schemas.microsoft.com/office/word/2006/wordml" xmlns:wps="http://schemas.microsoft.com/office/word/2010/wordprocessingShape" mc:Ignorable="w14 w15 w16se w16cid w16 w16cex w16sdtdh wp14">
-  <w16cid:commentId w16cid:paraId="758B5C19" w16cid:durableId="256DA362"/>
-  <w16cid:commentId w16cid:paraId="66414AB3" w16cid:durableId="256DA32E"/>
-</w16cid:commentsIds>
-</file>
-
-<file path=word/people.xml><?xml version="1.0" encoding="utf-8"?>
-<w15:people xmlns:wpc="http://schemas.microsoft.com/office/word/2010/wordprocessingCanvas" xmlns:cx="http://schemas.microsoft.com/office/drawing/2014/chartex" xmlns:cx1="http://schemas.microsoft.com/office/drawing/2015/9/8/chartex" xmlns:cx2="http://schemas.microsoft.com/office/drawing/2015/10/21/chartex" xmlns:cx3="http://schemas.microsoft.com/office/drawing/2016/5/9/chartex" xmlns:cx4="http://schemas.microsoft.com/office/drawing/2016/5/10/chartex" xmlns:cx5="http://schemas.microsoft.com/office/drawing/2016/5/11/chartex" xmlns:cx6="http://schemas.microsoft.com/office/drawing/2016/5/12/chartex" xmlns:cx7="http://schemas.microsoft.com/office/drawing/2016/5/13/chartex" xmlns:cx8="http://schemas.microsoft.com/office/drawing/2016/5/14/chartex" xmlns:mc="http://schemas.openxmlformats.org/markup-compatibility/2006" xmlns:aink="http://schemas.microsoft.com/office/drawing/2016/ink" xmlns:am3d="http://schemas.microsoft.com/office/drawing/2017/model3d" xmlns:o="urn:schemas-microsoft-com:office:office" xmlns:r="http://schemas.openxmlformats.org/officeDocument/2006/relationships" xmlns:m="http://schemas.openxmlformats.org/officeDocument/2006/math" xmlns:v="urn:schemas-microsoft-com:vml" xmlns:wp14="http://schemas.microsoft.com/office/word/2010/wordprocessingDrawing" xmlns:wp="http://schemas.openxmlformats.org/drawingml/2006/wordprocessingDrawing" xmlns:w10="urn:schemas-microsoft-com:office:word" xmlns:w="http://schemas.openxmlformats.org/wordprocessingml/2006/main" xmlns:w14="http://schemas.microsoft.com/office/word/2010/wordml" xmlns:w15="http://schemas.microsoft.com/office/word/2012/wordml" xmlns:w16cex="http://schemas.microsoft.com/office/word/2018/wordml/cex" xmlns:w16cid="http://schemas.microsoft.com/office/word/2016/wordml/cid" xmlns:w16="http://schemas.microsoft.com/office/word/2018/wordml" xmlns:w16sdtdh="http://schemas.microsoft.com/office/word/2020/wordml/sdtdatahash" xmlns:w16se="http://schemas.microsoft.com/office/word/2015/wordml/symex" xmlns:wpg="http://schemas.microsoft.com/office/word/2010/wordprocessingGroup" xmlns:wpi="http://schemas.microsoft.com/office/word/2010/wordprocessingInk" xmlns:wne="http://schemas.microsoft.com/office/word/2006/wordml" xmlns:wps="http://schemas.microsoft.com/office/word/2010/wordprocessingShape" mc:Ignorable="w14 w15 w16se w16cid w16 w16cex w16sdtdh wp14">
-  <w15:person w15:author="Meunier, Vincent">
-    <w15:presenceInfo w15:providerId="AD" w15:userId="S::meuniv@rpi.edu::835170c1-0723-4a71-b53f-655ccfd6b895"/>
-  </w15:person>
-</w15:people>
+<file path=word/numbering.xml><?xml version="1.0" encoding="utf-8"?>
+<w:numbering xmlns:wpc="http://schemas.microsoft.com/office/word/2010/wordprocessingCanvas" xmlns:cx="http://schemas.microsoft.com/office/drawing/2014/chartex" xmlns:cx1="http://schemas.microsoft.com/office/drawing/2015/9/8/chartex" xmlns:cx2="http://schemas.microsoft.com/office/drawing/2015/10/21/chartex" xmlns:cx3="http://schemas.microsoft.com/office/drawing/2016/5/9/chartex" xmlns:cx4="http://schemas.microsoft.com/office/drawing/2016/5/10/chartex" xmlns:cx5="http://schemas.microsoft.com/office/drawing/2016/5/11/chartex" xmlns:cx6="http://schemas.microsoft.com/office/drawing/2016/5/12/chartex" xmlns:cx7="http://schemas.microsoft.com/office/drawing/2016/5/13/chartex" xmlns:cx8="http://schemas.microsoft.com/office/drawing/2016/5/14/chartex" xmlns:mc="http://schemas.openxmlformats.org/markup-compatibility/2006" xmlns:aink="http://schemas.microsoft.com/office/drawing/2016/ink" xmlns:am3d="http://schemas.microsoft.com/office/drawing/2017/model3d" xmlns:o="urn:schemas-microsoft-com:office:office" xmlns:r="http://schemas.openxmlformats.org/officeDocument/2006/relationships" xmlns:m="http://schemas.openxmlformats.org/officeDocument/2006/math" xmlns:v="urn:schemas-microsoft-com:vml" xmlns:wp14="http://schemas.microsoft.com/office/word/2010/wordprocessingDrawing" xmlns:wp="http://schemas.openxmlformats.org/drawingml/2006/wordprocessingDrawing" xmlns:w10="urn:schemas-microsoft-com:office:word" xmlns:w="http://schemas.openxmlformats.org/wordprocessingml/2006/main" xmlns:w14="http://schemas.microsoft.com/office/word/2010/wordml" xmlns:w15="http://schemas.microsoft.com/office/word/2012/wordml" xmlns:w16cex="http://schemas.microsoft.com/office/word/2018/wordml/cex" xmlns:w16cid="http://schemas.microsoft.com/office/word/2016/wordml/cid" xmlns:w16="http://schemas.microsoft.com/office/word/2018/wordml" xmlns:w16sdtdh="http://schemas.microsoft.com/office/word/2020/wordml/sdtdatahash" xmlns:w16se="http://schemas.microsoft.com/office/word/2015/wordml/symex" xmlns:wpg="http://schemas.microsoft.com/office/word/2010/wordprocessingGroup" xmlns:wpi="http://schemas.microsoft.com/office/word/2010/wordprocessingInk" xmlns:wne="http://schemas.microsoft.com/office/word/2006/wordml" xmlns:wps="http://schemas.microsoft.com/office/word/2010/wordprocessingShape" mc:Ignorable="w14 w15 w16se w16cid w16 w16cex w16sdtdh wp14">
+  <w:abstractNum w:abstractNumId="0" w15:restartNumberingAfterBreak="0">
+    <w:nsid w:val="0B754BA5"/>
+    <w:multiLevelType w:val="hybridMultilevel"/>
+    <w:tmpl w:val="8B106228"/>
+    <w:lvl w:ilvl="0" w:tplc="0409000F">
+      <w:start w:val="1"/>
+      <w:numFmt w:val="decimal"/>
+      <w:lvlText w:val="%1."/>
+      <w:lvlJc w:val="left"/>
+      <w:pPr>
+        <w:ind w:left="720" w:hanging="360"/>
+      </w:pPr>
+      <w:rPr>
+        <w:rFonts w:hint="default"/>
+      </w:rPr>
+    </w:lvl>
+    <w:lvl w:ilvl="1" w:tplc="04090019" w:tentative="1">
+      <w:start w:val="1"/>
+      <w:numFmt w:val="lowerLetter"/>
+      <w:lvlText w:val="%2."/>
+      <w:lvlJc w:val="left"/>
+      <w:pPr>
+        <w:ind w:left="1440" w:hanging="360"/>
+      </w:pPr>
+    </w:lvl>
+    <w:lvl w:ilvl="2" w:tplc="0409001B" w:tentative="1">
+      <w:start w:val="1"/>
+      <w:numFmt w:val="lowerRoman"/>
+      <w:lvlText w:val="%3."/>
+      <w:lvlJc w:val="right"/>
+      <w:pPr>
+        <w:ind w:left="2160" w:hanging="180"/>
+      </w:pPr>
+    </w:lvl>
+    <w:lvl w:ilvl="3" w:tplc="0409000F" w:tentative="1">
+      <w:start w:val="1"/>
+      <w:numFmt w:val="decimal"/>
+      <w:lvlText w:val="%4."/>
+      <w:lvlJc w:val="left"/>
+      <w:pPr>
+        <w:ind w:left="2880" w:hanging="360"/>
+      </w:pPr>
+    </w:lvl>
+    <w:lvl w:ilvl="4" w:tplc="04090019" w:tentative="1">
+      <w:start w:val="1"/>
+      <w:numFmt w:val="lowerLetter"/>
+      <w:lvlText w:val="%5."/>
+      <w:lvlJc w:val="left"/>
+      <w:pPr>
+        <w:ind w:left="3600" w:hanging="360"/>
+      </w:pPr>
+    </w:lvl>
+    <w:lvl w:ilvl="5" w:tplc="0409001B" w:tentative="1">
+      <w:start w:val="1"/>
+      <w:numFmt w:val="lowerRoman"/>
+      <w:lvlText w:val="%6."/>
+      <w:lvlJc w:val="right"/>
+      <w:pPr>
+        <w:ind w:left="4320" w:hanging="180"/>
+      </w:pPr>
+    </w:lvl>
+    <w:lvl w:ilvl="6" w:tplc="0409000F" w:tentative="1">
+      <w:start w:val="1"/>
+      <w:numFmt w:val="decimal"/>
+      <w:lvlText w:val="%7."/>
+      <w:lvlJc w:val="left"/>
+      <w:pPr>
+        <w:ind w:left="5040" w:hanging="360"/>
+      </w:pPr>
+    </w:lvl>
+    <w:lvl w:ilvl="7" w:tplc="04090019" w:tentative="1">
+      <w:start w:val="1"/>
+      <w:numFmt w:val="lowerLetter"/>
+      <w:lvlText w:val="%8."/>
+      <w:lvlJc w:val="left"/>
+      <w:pPr>
+        <w:ind w:left="5760" w:hanging="360"/>
+      </w:pPr>
+    </w:lvl>
+    <w:lvl w:ilvl="8" w:tplc="0409001B" w:tentative="1">
+      <w:start w:val="1"/>
+      <w:numFmt w:val="lowerRoman"/>
+      <w:lvlText w:val="%9."/>
+      <w:lvlJc w:val="right"/>
+      <w:pPr>
+        <w:ind w:left="6480" w:hanging="180"/>
+      </w:pPr>
+    </w:lvl>
+  </w:abstractNum>
+  <w:num w:numId="1">
+    <w:abstractNumId w:val="0"/>
+  </w:num>
+</w:numbering>
 </file>
 
 <file path=word/styles.xml><?xml version="1.0" encoding="utf-8"?>
@@ -1594,6 +1986,40 @@
       <w:szCs w:val="20"/>
     </w:rPr>
   </w:style>
+  <w:style w:type="character" w:styleId="Hyperlink">
+    <w:name w:val="Hyperlink"/>
+    <w:basedOn w:val="DefaultParagraphFont"/>
+    <w:uiPriority w:val="99"/>
+    <w:unhideWhenUsed/>
+    <w:rsid w:val="00E77E86"/>
+    <w:rPr>
+      <w:color w:val="0563C1" w:themeColor="hyperlink"/>
+      <w:u w:val="single"/>
+    </w:rPr>
+  </w:style>
+  <w:style w:type="character" w:styleId="UnresolvedMention">
+    <w:name w:val="Unresolved Mention"/>
+    <w:basedOn w:val="DefaultParagraphFont"/>
+    <w:uiPriority w:val="99"/>
+    <w:semiHidden/>
+    <w:unhideWhenUsed/>
+    <w:rsid w:val="00E77E86"/>
+    <w:rPr>
+      <w:color w:val="605E5C"/>
+      <w:shd w:val="clear" w:color="auto" w:fill="E1DFDD"/>
+    </w:rPr>
+  </w:style>
+  <w:style w:type="paragraph" w:styleId="ListParagraph">
+    <w:name w:val="List Paragraph"/>
+    <w:basedOn w:val="Normal"/>
+    <w:uiPriority w:val="34"/>
+    <w:qFormat/>
+    <w:rsid w:val="00365C8D"/>
+    <w:pPr>
+      <w:ind w:left="720"/>
+      <w:contextualSpacing/>
+    </w:pPr>
+  </w:style>
 </w:styles>
 </file>
 
@@ -1890,4 +2316,16 @@
     </a:ext>
   </a:extLst>
 </a:theme>
+</file>
+
+<file path=customXml/item1.xml><?xml version="1.0" encoding="utf-8"?>
+<b:Sources xmlns:b="http://schemas.openxmlformats.org/officeDocument/2006/bibliography" xmlns="http://schemas.openxmlformats.org/officeDocument/2006/bibliography" SelectedStyle="\APASixthEditionOfficeOnline.xsl" StyleName="APA" Version="6"/>
+</file>
+
+<file path=customXml/itemProps1.xml><?xml version="1.0" encoding="utf-8"?>
+<ds:datastoreItem xmlns:ds="http://schemas.openxmlformats.org/officeDocument/2006/customXml" ds:itemID="{60023B99-6D10-4402-863D-6D90FA39E10A}">
+  <ds:schemaRefs>
+    <ds:schemaRef ds:uri="http://schemas.openxmlformats.org/officeDocument/2006/bibliography"/>
+  </ds:schemaRefs>
+</ds:datastoreItem>
 </file>
</xml_diff>

<commit_message>
change supplementary materials to supporting information
</commit_message>
<xml_diff>
--- a/coverLetter.docx
+++ b/coverLetter.docx
@@ -30,6 +30,38 @@
           <w:szCs w:val="21"/>
         </w:rPr>
         <w:t>Anthony Yoshimura</w:t>
+      </w:r>
+    </w:p>
+    <w:p>
+      <w:pPr>
+        <w:spacing w:after="0" w:line="240" w:lineRule="auto"/>
+        <w:rPr>
+          <w:sz w:val="21"/>
+          <w:szCs w:val="21"/>
+        </w:rPr>
+      </w:pPr>
+      <w:r>
+        <w:rPr>
+          <w:sz w:val="21"/>
+          <w:szCs w:val="21"/>
+        </w:rPr>
+        <w:t>4875 Primrose Ln</w:t>
+      </w:r>
+    </w:p>
+    <w:p>
+      <w:pPr>
+        <w:spacing w:after="0" w:line="240" w:lineRule="auto"/>
+        <w:rPr>
+          <w:sz w:val="21"/>
+          <w:szCs w:val="21"/>
+        </w:rPr>
+      </w:pPr>
+      <w:r>
+        <w:rPr>
+          <w:sz w:val="21"/>
+          <w:szCs w:val="21"/>
+        </w:rPr>
+        <w:t>Livermore, CA 94551</w:t>
       </w:r>
     </w:p>
     <w:p>
@@ -66,38 +98,6 @@
           <w:t>yoshimura4@llnl.gov</w:t>
         </w:r>
       </w:hyperlink>
-    </w:p>
-    <w:p>
-      <w:pPr>
-        <w:spacing w:after="0" w:line="240" w:lineRule="auto"/>
-        <w:rPr>
-          <w:sz w:val="21"/>
-          <w:szCs w:val="21"/>
-        </w:rPr>
-      </w:pPr>
-      <w:r>
-        <w:rPr>
-          <w:sz w:val="21"/>
-          <w:szCs w:val="21"/>
-        </w:rPr>
-        <w:t>4875 Primrose Ln</w:t>
-      </w:r>
-    </w:p>
-    <w:p>
-      <w:pPr>
-        <w:spacing w:after="0" w:line="240" w:lineRule="auto"/>
-        <w:rPr>
-          <w:sz w:val="21"/>
-          <w:szCs w:val="21"/>
-        </w:rPr>
-      </w:pPr>
-      <w:r>
-        <w:rPr>
-          <w:sz w:val="21"/>
-          <w:szCs w:val="21"/>
-        </w:rPr>
-        <w:t>Livermore, CA 94551</w:t>
-      </w:r>
     </w:p>
     <w:p>
       <w:pPr>

</xml_diff>